<commit_message>
modify: update Report and create PDF
</commit_message>
<xml_diff>
--- a/Report.docx
+++ b/Report.docx
@@ -58,14 +58,18 @@
         </w:rPr>
         <w:t xml:space="preserve">Name: </w:t>
       </w:r>
-      <w:r>
-        <w:t>Seunghan, Lee / Maik Katko</w:t>
-      </w:r>
-    </w:p>
-    <w:p>
-      <w:pPr>
-        <w:rPr>
-          <w:rFonts w:hint="eastAsia"/>
+      <w:proofErr w:type="spellStart"/>
+      <w:r>
+        <w:t>Seunghan</w:t>
+      </w:r>
+      <w:proofErr w:type="spellEnd"/>
+      <w:r>
+        <w:t>, Lee / Maik Katko</w:t>
+      </w:r>
+    </w:p>
+    <w:p>
+      <w:pPr>
+        <w:rPr>
           <w:lang w:eastAsia="ko-KR"/>
         </w:rPr>
       </w:pPr>
@@ -97,7 +101,23 @@
           <w:rFonts w:hint="eastAsia"/>
           <w:lang w:eastAsia="ko-KR"/>
         </w:rPr>
-        <w:t xml:space="preserve"> with using deep learning framework pytorch for computer </w:t>
+        <w:t xml:space="preserve"> with using deep learning framework </w:t>
+      </w:r>
+      <w:proofErr w:type="spellStart"/>
+      <w:r>
+        <w:rPr>
+          <w:rFonts w:hint="eastAsia"/>
+          <w:lang w:eastAsia="ko-KR"/>
+        </w:rPr>
+        <w:t>pytorch</w:t>
+      </w:r>
+      <w:proofErr w:type="spellEnd"/>
+      <w:r>
+        <w:rPr>
+          <w:rFonts w:hint="eastAsia"/>
+          <w:lang w:eastAsia="ko-KR"/>
+        </w:rPr>
+        <w:t xml:space="preserve"> for computer </w:t>
       </w:r>
       <w:r>
         <w:rPr>
@@ -110,7 +130,39 @@
           <w:rFonts w:hint="eastAsia"/>
           <w:lang w:eastAsia="ko-KR"/>
         </w:rPr>
-        <w:t>. First task was to build a custom network that classifies digits from the MNIST digit dataset, and train the model and test it with the test dataset. Next task was to explore the first convolution network that we have trained and understand how each filter look like. We also visualized the filter applied images. 3</w:t>
+        <w:t xml:space="preserve">. First task was to build a custom network that classifies digits from the MNIST digit </w:t>
+      </w:r>
+      <w:proofErr w:type="gramStart"/>
+      <w:r>
+        <w:rPr>
+          <w:rFonts w:hint="eastAsia"/>
+          <w:lang w:eastAsia="ko-KR"/>
+        </w:rPr>
+        <w:t>dataset, and</w:t>
+      </w:r>
+      <w:proofErr w:type="gramEnd"/>
+      <w:r>
+        <w:rPr>
+          <w:rFonts w:hint="eastAsia"/>
+          <w:lang w:eastAsia="ko-KR"/>
+        </w:rPr>
+        <w:t xml:space="preserve"> train the model and test it with the test dataset. Next task was to explore the first convolution network that we have trained and understand how each filter </w:t>
+      </w:r>
+      <w:proofErr w:type="gramStart"/>
+      <w:r>
+        <w:rPr>
+          <w:rFonts w:hint="eastAsia"/>
+          <w:lang w:eastAsia="ko-KR"/>
+        </w:rPr>
+        <w:t>look</w:t>
+      </w:r>
+      <w:proofErr w:type="gramEnd"/>
+      <w:r>
+        <w:rPr>
+          <w:rFonts w:hint="eastAsia"/>
+          <w:lang w:eastAsia="ko-KR"/>
+        </w:rPr>
+        <w:t xml:space="preserve"> like. We also visualized the filter applied images. 3</w:t>
       </w:r>
       <w:r>
         <w:rPr>
@@ -138,13 +190,44 @@
           <w:rFonts w:hint="eastAsia"/>
           <w:lang w:eastAsia="ko-KR"/>
         </w:rPr>
-        <w:t xml:space="preserve"> letter dataset. Lastly we have implemented automated testing script that allowed us to find optimal hyper parameters for training MNIST fashion dataset.</w:t>
-      </w:r>
-    </w:p>
-    <w:p>
-      <w:pPr>
-        <w:rPr>
-          <w:rFonts w:hint="eastAsia"/>
+        <w:t xml:space="preserve"> letter dataset. </w:t>
+      </w:r>
+      <w:proofErr w:type="gramStart"/>
+      <w:r>
+        <w:rPr>
+          <w:rFonts w:hint="eastAsia"/>
+          <w:lang w:eastAsia="ko-KR"/>
+        </w:rPr>
+        <w:t>Lastly</w:t>
+      </w:r>
+      <w:proofErr w:type="gramEnd"/>
+      <w:r>
+        <w:rPr>
+          <w:rFonts w:hint="eastAsia"/>
+          <w:lang w:eastAsia="ko-KR"/>
+        </w:rPr>
+        <w:t xml:space="preserve"> we </w:t>
+      </w:r>
+      <w:proofErr w:type="gramStart"/>
+      <w:r>
+        <w:rPr>
+          <w:rFonts w:hint="eastAsia"/>
+          <w:lang w:eastAsia="ko-KR"/>
+        </w:rPr>
+        <w:t>have implemented</w:t>
+      </w:r>
+      <w:proofErr w:type="gramEnd"/>
+      <w:r>
+        <w:rPr>
+          <w:rFonts w:hint="eastAsia"/>
+          <w:lang w:eastAsia="ko-KR"/>
+        </w:rPr>
+        <w:t xml:space="preserve"> automated testing script that allowed us to find optimal hyper parameters for training MNIST fashion dataset.</w:t>
+      </w:r>
+    </w:p>
+    <w:p>
+      <w:pPr>
+        <w:rPr>
           <w:lang w:eastAsia="ko-KR"/>
         </w:rPr>
       </w:pPr>
@@ -160,7 +243,71 @@
           <w:rFonts w:hint="eastAsia"/>
           <w:lang w:eastAsia="ko-KR"/>
         </w:rPr>
-        <w:t xml:space="preserve">Working with state of the art PyTorch Framework to train and test deep learning task was exciting. I have read about transfer learning and had an understanding of how it works but never attempted to do transfer learning on any models that I previously played with. Also, exploring the weight filter and understanding them in the perspective of traditional computer vision was fun and helped me with intuitive understanding of deep </w:t>
+        <w:t xml:space="preserve">Working with </w:t>
+      </w:r>
+      <w:proofErr w:type="gramStart"/>
+      <w:r>
+        <w:rPr>
+          <w:rFonts w:hint="eastAsia"/>
+          <w:lang w:eastAsia="ko-KR"/>
+        </w:rPr>
+        <w:t>state of the art</w:t>
+      </w:r>
+      <w:proofErr w:type="gramEnd"/>
+      <w:r>
+        <w:rPr>
+          <w:rFonts w:hint="eastAsia"/>
+          <w:lang w:eastAsia="ko-KR"/>
+        </w:rPr>
+        <w:t xml:space="preserve"> </w:t>
+      </w:r>
+      <w:proofErr w:type="spellStart"/>
+      <w:r>
+        <w:rPr>
+          <w:rFonts w:hint="eastAsia"/>
+          <w:lang w:eastAsia="ko-KR"/>
+        </w:rPr>
+        <w:t>PyTorch</w:t>
+      </w:r>
+      <w:proofErr w:type="spellEnd"/>
+      <w:r>
+        <w:rPr>
+          <w:rFonts w:hint="eastAsia"/>
+          <w:lang w:eastAsia="ko-KR"/>
+        </w:rPr>
+        <w:t xml:space="preserve"> Framework to train and test deep learning task was exciting. I have read about transfer learning and </w:t>
+      </w:r>
+      <w:proofErr w:type="gramStart"/>
+      <w:r>
+        <w:rPr>
+          <w:rFonts w:hint="eastAsia"/>
+          <w:lang w:eastAsia="ko-KR"/>
+        </w:rPr>
+        <w:t>had an understanding of</w:t>
+      </w:r>
+      <w:proofErr w:type="gramEnd"/>
+      <w:r>
+        <w:rPr>
+          <w:rFonts w:hint="eastAsia"/>
+          <w:lang w:eastAsia="ko-KR"/>
+        </w:rPr>
+        <w:t xml:space="preserve"> how it works but never attempted to do transfer learning on any models that I previously played with. Also, exploring </w:t>
+      </w:r>
+      <w:proofErr w:type="gramStart"/>
+      <w:r>
+        <w:rPr>
+          <w:rFonts w:hint="eastAsia"/>
+          <w:lang w:eastAsia="ko-KR"/>
+        </w:rPr>
+        <w:t>the weight</w:t>
+      </w:r>
+      <w:proofErr w:type="gramEnd"/>
+      <w:r>
+        <w:rPr>
+          <w:rFonts w:hint="eastAsia"/>
+          <w:lang w:eastAsia="ko-KR"/>
+        </w:rPr>
+        <w:t xml:space="preserve"> filter and understanding them in the perspective of traditional computer vision was fun and helped me with intuitive understanding of deep </w:t>
       </w:r>
       <w:r>
         <w:rPr>
@@ -175,11 +322,28 @@
         </w:rPr>
         <w:t xml:space="preserve"> in CV.</w:t>
       </w:r>
-    </w:p>
-    <w:p>
-      <w:pPr>
-        <w:rPr>
-          <w:rFonts w:hint="eastAsia"/>
+      <w:r>
+        <w:rPr>
+          <w:lang w:eastAsia="ko-KR"/>
+        </w:rPr>
+        <w:t xml:space="preserve"> Lastly, we learned that tra</w:t>
+      </w:r>
+      <w:r>
+        <w:rPr>
+          <w:lang w:eastAsia="ko-KR"/>
+        </w:rPr>
+        <w:t>ining image quality is very important. When trying to train for additional Greek letters, the performance was very poor because the images used for the additional letters were too small</w:t>
+      </w:r>
+      <w:r>
+        <w:rPr>
+          <w:lang w:eastAsia="ko-KR"/>
+        </w:rPr>
+        <w:t>, resulting in mostly incorrect predictions.</w:t>
+      </w:r>
+    </w:p>
+    <w:p>
+      <w:pPr>
+        <w:rPr>
           <w:lang w:eastAsia="ko-KR"/>
         </w:rPr>
       </w:pPr>
@@ -193,22 +357,60 @@
       <w:r>
         <w:t xml:space="preserve">: We have used mainly </w:t>
       </w:r>
-      <w:r>
-        <w:rPr>
-          <w:rFonts w:hint="eastAsia"/>
-          <w:lang w:eastAsia="ko-KR"/>
-        </w:rPr>
-        <w:t>PyTorch Docs</w:t>
-      </w:r>
-      <w:r>
-        <w:t>, github pages, stackoverflow as main source of learning.</w:t>
-      </w:r>
-      <w:r>
-        <w:rPr>
-          <w:rFonts w:hint="eastAsia"/>
-          <w:lang w:eastAsia="ko-KR"/>
-        </w:rPr>
-        <w:t xml:space="preserve"> Working in python in IDE allowed us to easily navigate to the source code and read docs and the function </w:t>
+      <w:proofErr w:type="spellStart"/>
+      <w:r>
+        <w:rPr>
+          <w:rFonts w:hint="eastAsia"/>
+          <w:lang w:eastAsia="ko-KR"/>
+        </w:rPr>
+        <w:t>PyTorch</w:t>
+      </w:r>
+      <w:proofErr w:type="spellEnd"/>
+      <w:r>
+        <w:rPr>
+          <w:rFonts w:hint="eastAsia"/>
+          <w:lang w:eastAsia="ko-KR"/>
+        </w:rPr>
+        <w:t xml:space="preserve"> Docs</w:t>
+      </w:r>
+      <w:r>
+        <w:t xml:space="preserve">, </w:t>
+      </w:r>
+      <w:proofErr w:type="spellStart"/>
+      <w:r>
+        <w:t>github</w:t>
+      </w:r>
+      <w:proofErr w:type="spellEnd"/>
+      <w:r>
+        <w:t xml:space="preserve"> pages, </w:t>
+      </w:r>
+      <w:proofErr w:type="spellStart"/>
+      <w:r>
+        <w:t>stackoverflow</w:t>
+      </w:r>
+      <w:proofErr w:type="spellEnd"/>
+      <w:r>
+        <w:t xml:space="preserve"> as main source of learning.</w:t>
+      </w:r>
+      <w:r>
+        <w:rPr>
+          <w:rFonts w:hint="eastAsia"/>
+          <w:lang w:eastAsia="ko-KR"/>
+        </w:rPr>
+        <w:t xml:space="preserve"> </w:t>
+      </w:r>
+      <w:r>
+        <w:rPr>
+          <w:lang w:eastAsia="ko-KR"/>
+        </w:rPr>
+        <w:t xml:space="preserve">We also used a free Greek letter dataset on Kaggle, but the images were too small. </w:t>
+      </w:r>
+      <w:r>
+        <w:rPr>
+          <w:rFonts w:hint="eastAsia"/>
+          <w:lang w:eastAsia="ko-KR"/>
+        </w:rPr>
+        <w:t xml:space="preserve">Working in python in IDE allowed us to easily navigate to the source code and read docs and the function </w:t>
       </w:r>
       <w:r>
         <w:rPr>
@@ -247,9 +449,6 @@
     <w:p/>
     <w:p/>
     <w:p/>
-    <w:p/>
-    <w:p/>
-    <w:p/>
     <w:p>
       <w:pPr>
         <w:rPr>
@@ -269,16 +468,31 @@
     <w:p>
       <w:pPr>
         <w:rPr>
-          <w:rFonts w:hint="eastAsia"/>
-          <w:lang w:eastAsia="ko-KR"/>
-        </w:rPr>
-      </w:pPr>
-      <w:r>
-        <w:rPr>
-          <w:rFonts w:hint="eastAsia"/>
-          <w:lang w:eastAsia="ko-KR"/>
-        </w:rPr>
-        <w:t>Below is the first 6 example.</w:t>
+          <w:lang w:eastAsia="ko-KR"/>
+        </w:rPr>
+      </w:pPr>
+      <w:r>
+        <w:rPr>
+          <w:rFonts w:hint="eastAsia"/>
+          <w:lang w:eastAsia="ko-KR"/>
+        </w:rPr>
+        <w:t xml:space="preserve">Below </w:t>
+      </w:r>
+      <w:proofErr w:type="gramStart"/>
+      <w:r>
+        <w:rPr>
+          <w:rFonts w:hint="eastAsia"/>
+          <w:lang w:eastAsia="ko-KR"/>
+        </w:rPr>
+        <w:t>is</w:t>
+      </w:r>
+      <w:proofErr w:type="gramEnd"/>
+      <w:r>
+        <w:rPr>
+          <w:rFonts w:hint="eastAsia"/>
+          <w:lang w:eastAsia="ko-KR"/>
+        </w:rPr>
+        <w:t xml:space="preserve"> the first 6 example.</w:t>
       </w:r>
     </w:p>
     <w:p>
@@ -287,7 +501,7 @@
           <w:noProof/>
         </w:rPr>
         <w:drawing>
-          <wp:inline distT="0" distB="0" distL="0" distR="0" wp14:anchorId="153C57D7" wp14:editId="0CACF038">
+          <wp:inline distT="0" distB="0" distL="0" distR="0" wp14:anchorId="153C57D7" wp14:editId="4E676DC7">
             <wp:extent cx="4034635" cy="2420781"/>
             <wp:effectExtent l="0" t="0" r="4445" b="0"/>
             <wp:docPr id="1502619307" name="그림 16" descr="텍스트, 폰트, 스크린샷, 번호이(가) 표시된 사진&#10;&#10;AI가 생성한 콘텐츠는 부정확할 수 있습니다."/>
@@ -354,7 +568,6 @@
     <w:p>
       <w:pPr>
         <w:rPr>
-          <w:rFonts w:hint="eastAsia"/>
           <w:lang w:eastAsia="ko-KR"/>
         </w:rPr>
       </w:pPr>
@@ -375,6 +588,9 @@
     </w:p>
     <w:p>
       <w:r>
+        <w:rPr>
+          <w:noProof/>
+        </w:rPr>
         <w:drawing>
           <wp:inline distT="0" distB="0" distL="0" distR="0" wp14:anchorId="370DD4CA" wp14:editId="6CE013BB">
             <wp:extent cx="5943600" cy="3580130"/>
@@ -435,19 +651,12 @@
           <w:bCs/>
         </w:rPr>
       </w:pPr>
-    </w:p>
-    <w:p>
-      <w:pPr>
+      <w:r>
         <w:rPr>
           <w:b/>
           <w:bCs/>
         </w:rPr>
-      </w:pPr>
-      <w:r>
-        <w:rPr>
-          <w:b/>
-          <w:bCs/>
-        </w:rPr>
+        <w:lastRenderedPageBreak/>
         <w:t>1.C: Train the model</w:t>
       </w:r>
     </w:p>
@@ -644,6 +853,12 @@
         </w:drawing>
       </w:r>
     </w:p>
+    <w:p/>
+    <w:p/>
+    <w:p/>
+    <w:p/>
+    <w:p/>
+    <w:p/>
     <w:p>
       <w:pPr>
         <w:rPr>
@@ -656,12 +871,21 @@
           <w:b/>
           <w:bCs/>
         </w:rPr>
+        <w:lastRenderedPageBreak/>
         <w:t>1.F: Test the network on new inputs</w:t>
       </w:r>
     </w:p>
     <w:p>
       <w:r>
-        <w:t>Our model has successfully classified all the digits except for the 0 digit. It classified it as 9 instead of 0. It seems likely</w:t>
+        <w:t xml:space="preserve">Our model has successfully classified all the digits except for the 0 </w:t>
+      </w:r>
+      <w:proofErr w:type="gramStart"/>
+      <w:r>
+        <w:t>digit</w:t>
+      </w:r>
+      <w:proofErr w:type="gramEnd"/>
+      <w:r>
+        <w:t>. It classified it as 9 instead of 0. It seems likely</w:t>
       </w:r>
     </w:p>
     <w:p>
@@ -671,7 +895,6 @@
     </w:p>
     <w:p>
       <w:r>
-        <w:lastRenderedPageBreak/>
         <w:t>had less stronger edge detection on the lower part where the digit 9 and 0 makes difference.</w:t>
       </w:r>
     </w:p>
@@ -731,10 +954,6 @@
       </w:r>
     </w:p>
     <w:p/>
-    <w:p/>
-    <w:p/>
-    <w:p/>
-    <w:p/>
     <w:p>
       <w:pPr>
         <w:rPr>
@@ -762,7 +981,28 @@
         <w:t xml:space="preserve"> </w:t>
       </w:r>
       <w:r>
-        <w:t>channel filters, meaning each channel filter had different functionality of gathering the feature of that specific patch. It seems like for each filter, some of the areas have higher contrast then rest of the area(i.e: filter1 (3,3)).</w:t>
+        <w:t xml:space="preserve">channel filters, meaning each channel filter had different functionality of gathering the feature of that specific patch. It seems like for each filter, some of the areas have higher contrast </w:t>
+      </w:r>
+      <w:proofErr w:type="gramStart"/>
+      <w:r>
+        <w:t>then</w:t>
+      </w:r>
+      <w:proofErr w:type="gramEnd"/>
+      <w:r>
+        <w:t xml:space="preserve"> rest of the </w:t>
+      </w:r>
+      <w:proofErr w:type="gramStart"/>
+      <w:r>
+        <w:t>area(</w:t>
+      </w:r>
+      <w:proofErr w:type="spellStart"/>
+      <w:proofErr w:type="gramEnd"/>
+      <w:r>
+        <w:t>i.e</w:t>
+      </w:r>
+      <w:proofErr w:type="spellEnd"/>
+      <w:r>
+        <w:t>: filter1 (3,3)).</w:t>
       </w:r>
       <w:r>
         <w:rPr>
@@ -772,7 +1012,31 @@
         <w:t xml:space="preserve"> </w:t>
       </w:r>
       <w:r>
-        <w:t xml:space="preserve">It is similar to the sobelX, sobelY-like gradient filters for edge detection. </w:t>
+        <w:t xml:space="preserve">It is </w:t>
+      </w:r>
+      <w:proofErr w:type="gramStart"/>
+      <w:r>
+        <w:t>similar to</w:t>
+      </w:r>
+      <w:proofErr w:type="gramEnd"/>
+      <w:r>
+        <w:t xml:space="preserve"> the </w:t>
+      </w:r>
+      <w:proofErr w:type="spellStart"/>
+      <w:r>
+        <w:t>sobelX</w:t>
+      </w:r>
+      <w:proofErr w:type="spellEnd"/>
+      <w:r>
+        <w:t xml:space="preserve">, </w:t>
+      </w:r>
+      <w:proofErr w:type="spellStart"/>
+      <w:r>
+        <w:t>sobelY</w:t>
+      </w:r>
+      <w:proofErr w:type="spellEnd"/>
+      <w:r>
+        <w:t xml:space="preserve">-like gradient filters for edge detection. </w:t>
       </w:r>
     </w:p>
     <w:p>
@@ -781,7 +1045,7 @@
           <w:noProof/>
         </w:rPr>
         <w:drawing>
-          <wp:inline distT="0" distB="0" distL="0" distR="0" wp14:anchorId="595390BD" wp14:editId="79410546">
+          <wp:inline distT="0" distB="0" distL="0" distR="0" wp14:anchorId="595390BD" wp14:editId="66EA87C5">
             <wp:extent cx="2882387" cy="2161790"/>
             <wp:effectExtent l="0" t="0" r="0" b="0"/>
             <wp:docPr id="1602234682" name="그림 21" descr="스크린샷, 사각형, 다채로움, 직사각형이(가) 표시된 사진&#10;&#10;AI가 생성한 콘텐츠는 부정확할 수 있습니다."/>
@@ -883,7 +1147,6 @@
         </w:drawing>
       </w:r>
     </w:p>
-    <w:p/>
     <w:p>
       <w:pPr>
         <w:rPr>
@@ -891,25 +1154,26 @@
           <w:bCs/>
         </w:rPr>
       </w:pPr>
-    </w:p>
-    <w:p>
-      <w:pPr>
+      <w:r>
         <w:rPr>
           <w:b/>
           <w:bCs/>
         </w:rPr>
-      </w:pPr>
-      <w:r>
-        <w:rPr>
-          <w:b/>
-          <w:bCs/>
-        </w:rPr>
+        <w:lastRenderedPageBreak/>
         <w:t>3. Transfer Learning on Greek Letters</w:t>
       </w:r>
     </w:p>
     <w:p>
       <w:r>
-        <w:t>After running 15 epochs, we have learned that something around 5~6 epochs were enough to do the transfer learning.</w:t>
+        <w:t xml:space="preserve">After running 15 epochs, we have learned </w:t>
+      </w:r>
+      <w:proofErr w:type="gramStart"/>
+      <w:r>
+        <w:t>that something</w:t>
+      </w:r>
+      <w:proofErr w:type="gramEnd"/>
+      <w:r>
+        <w:t xml:space="preserve"> around 5~6 epochs were enough to do the transfer learning.</w:t>
       </w:r>
       <w:r>
         <w:rPr>
@@ -986,7 +1250,15 @@
         <w:t xml:space="preserve"> </w:t>
       </w:r>
       <w:r>
-        <w:t>For running the experiment on our training data, it has successfully classfied all three variation as can be seen in the image.</w:t>
+        <w:t xml:space="preserve">For running the experiment on our training data, it has successfully </w:t>
+      </w:r>
+      <w:proofErr w:type="spellStart"/>
+      <w:r>
+        <w:t>classfied</w:t>
+      </w:r>
+      <w:proofErr w:type="spellEnd"/>
+      <w:r>
+        <w:t xml:space="preserve"> all three variation as can be seen in the image.</w:t>
       </w:r>
     </w:p>
     <w:p>
@@ -995,7 +1267,7 @@
           <w:noProof/>
         </w:rPr>
         <w:drawing>
-          <wp:anchor distT="0" distB="0" distL="114300" distR="114300" simplePos="0" relativeHeight="251659264" behindDoc="0" locked="0" layoutInCell="1" allowOverlap="1" wp14:anchorId="7438C2DF" wp14:editId="774D4C43">
+          <wp:anchor distT="0" distB="0" distL="114300" distR="114300" simplePos="0" relativeHeight="251659264" behindDoc="0" locked="0" layoutInCell="1" allowOverlap="1" wp14:anchorId="7438C2DF" wp14:editId="29B6DA89">
             <wp:simplePos x="0" y="0"/>
             <wp:positionH relativeFrom="margin">
               <wp:align>left</wp:align>
@@ -1123,7 +1395,7 @@
           <w:noProof/>
         </w:rPr>
         <w:drawing>
-          <wp:inline distT="0" distB="0" distL="0" distR="0" wp14:anchorId="3C519D58" wp14:editId="0A3964FB">
+          <wp:inline distT="0" distB="0" distL="0" distR="0" wp14:anchorId="3C519D58" wp14:editId="62B7369C">
             <wp:extent cx="3136093" cy="1881656"/>
             <wp:effectExtent l="0" t="0" r="7620" b="4445"/>
             <wp:docPr id="610454658" name="그림 23" descr="텍스트, 폰트, 스크린샷, 라인이(가) 표시된 사진&#10;&#10;AI가 생성한 콘텐츠는 부정확할 수 있습니다."/>
@@ -1173,6 +1445,11 @@
       </w:r>
     </w:p>
     <w:p/>
+    <w:p/>
+    <w:p/>
+    <w:p/>
+    <w:p/>
+    <w:p/>
     <w:p>
       <w:pPr>
         <w:rPr>
@@ -1185,16 +1462,13 @@
           <w:b/>
           <w:bCs/>
         </w:rPr>
+        <w:lastRenderedPageBreak/>
         <w:t>4. MNIST Network Architecture Experiment</w:t>
       </w:r>
     </w:p>
     <w:p>
       <w:r>
-        <w:t xml:space="preserve">This experiment aims to analyze how changes to the neural network architecture affect the performance of MNIST digit recognition. We'll systematically vary three key dimensions of the network architecture to understand their impact on both accuracy and training. We </w:t>
-      </w:r>
-      <w:r>
-        <w:lastRenderedPageBreak/>
-        <w:t>analyze number of convolutional filters, dropout rate, and batch size to see the impact on performance. Hypothesis for each of these is as follows:</w:t>
+        <w:t>This experiment aims to analyze how changes to the neural network architecture affect the performance of MNIST digit recognition. We'll systematically vary three key dimensions of the network architecture to understand their impact on both accuracy and training. We analyze number of convolutional filters, dropout rate, and batch size to see the impact on performance. Hypothesis for each of these is as follows:</w:t>
       </w:r>
     </w:p>
     <w:p/>
@@ -1268,13 +1542,11 @@
         <w:t>Dropout Rate</w:t>
       </w:r>
     </w:p>
-    <w:p/>
     <w:p>
       <w:r>
         <w:t>Hypothesis: A moderate dropout rate (around 0.25) will yield the best test accuracy. Too low (0.1) and the model might overfit; too high (0.5) and it might struggle to learn effectively. Training time should be relatively unaffected by dropout rate.</w:t>
       </w:r>
     </w:p>
-    <w:p/>
     <w:p>
       <w:r>
         <w:rPr>
@@ -1333,16 +1605,23 @@
     <w:p/>
     <w:p>
       <w:r>
+        <w:lastRenderedPageBreak/>
         <w:t>Batch Size</w:t>
       </w:r>
     </w:p>
-    <w:p/>
-    <w:p>
-      <w:r>
-        <w:t>Hypothesis: Larger batch sizes will train faster in wall-clock time but may achieve slightly lower accuracy. The optimal batch size for accuracy will likely be in the middle range (64-128).</w:t>
-      </w:r>
-    </w:p>
-    <w:p/>
+    <w:p>
+      <w:r>
+        <w:t xml:space="preserve">Hypothesis: Larger batch sizes will train faster </w:t>
+      </w:r>
+      <w:proofErr w:type="gramStart"/>
+      <w:r>
+        <w:t>in wall-</w:t>
+      </w:r>
+      <w:proofErr w:type="gramEnd"/>
+      <w:r>
+        <w:t>clock time but may achieve slightly lower accuracy. The optimal batch size for accuracy will likely be in the middle range (64-128).</w:t>
+      </w:r>
+    </w:p>
     <w:p>
       <w:r>
         <w:rPr>
@@ -1429,6 +1708,7 @@
           <w:bCs/>
           <w:lang w:eastAsia="ko-KR"/>
         </w:rPr>
+        <w:lastRenderedPageBreak/>
         <w:t>Extension:</w:t>
       </w:r>
       <w:r>
@@ -1442,7 +1722,7 @@
     </w:p>
     <w:p>
       <w:pPr>
-        <w:pStyle w:val="a6"/>
+        <w:pStyle w:val="ListParagraph"/>
         <w:numPr>
           <w:ilvl w:val="0"/>
           <w:numId w:val="1"/>
@@ -1467,7 +1747,7 @@
     </w:p>
     <w:p>
       <w:pPr>
-        <w:pStyle w:val="a6"/>
+        <w:pStyle w:val="ListParagraph"/>
         <w:rPr>
           <w:noProof/>
           <w:lang w:eastAsia="ko-KR"/>
@@ -1493,7 +1773,7 @@
           <w:noProof/>
         </w:rPr>
         <w:drawing>
-          <wp:inline distT="0" distB="0" distL="0" distR="0" wp14:anchorId="35D3E0C7" wp14:editId="294A91A0">
+          <wp:inline distT="0" distB="0" distL="0" distR="0" wp14:anchorId="35D3E0C7" wp14:editId="3E8DD87E">
             <wp:extent cx="1902590" cy="1426633"/>
             <wp:effectExtent l="0" t="0" r="2540" b="2540"/>
             <wp:docPr id="1737524806" name="그림 30" descr="스크린샷, 블랙, 흑백, 예술이(가) 표시된 사진&#10;&#10;AI가 생성한 콘텐츠는 부정확할 수 있습니다."/>
@@ -1552,7 +1832,7 @@
           <w:noProof/>
         </w:rPr>
         <w:drawing>
-          <wp:inline distT="0" distB="0" distL="0" distR="0" wp14:anchorId="5230B4BD" wp14:editId="3E74FE3F">
+          <wp:inline distT="0" distB="0" distL="0" distR="0" wp14:anchorId="5230B4BD" wp14:editId="7D263A0C">
             <wp:extent cx="2056661" cy="1490133"/>
             <wp:effectExtent l="0" t="0" r="1270" b="0"/>
             <wp:docPr id="1590692102" name="그림 33" descr="텍스트, 스크린샷, 폰트이(가) 표시된 사진&#10;&#10;AI가 생성한 콘텐츠는 부정확할 수 있습니다."/>
@@ -1605,7 +1885,7 @@
           <w:noProof/>
         </w:rPr>
         <w:drawing>
-          <wp:inline distT="0" distB="0" distL="0" distR="0" wp14:anchorId="43522423" wp14:editId="7D298F8D">
+          <wp:inline distT="0" distB="0" distL="0" distR="0" wp14:anchorId="43522423" wp14:editId="34640BD2">
             <wp:extent cx="2901243" cy="2175933"/>
             <wp:effectExtent l="0" t="0" r="0" b="0"/>
             <wp:docPr id="845978112" name="그림 32" descr="텍스트, 스크린샷, 다채로움, 사각형이(가) 표시된 사진&#10;&#10;AI가 생성한 콘텐츠는 부정확할 수 있습니다."/>
@@ -1710,10 +1990,228 @@
     <w:p>
       <w:pPr>
         <w:rPr>
-          <w:rFonts w:hint="eastAsia"/>
-          <w:lang w:eastAsia="ko-KR"/>
-        </w:rPr>
-      </w:pPr>
+          <w:lang w:eastAsia="ko-KR"/>
+        </w:rPr>
+      </w:pPr>
+    </w:p>
+    <w:p>
+      <w:pPr>
+        <w:rPr>
+          <w:lang w:eastAsia="ko-KR"/>
+        </w:rPr>
+      </w:pPr>
+    </w:p>
+    <w:p>
+      <w:pPr>
+        <w:rPr>
+          <w:lang w:eastAsia="ko-KR"/>
+        </w:rPr>
+      </w:pPr>
+    </w:p>
+    <w:p>
+      <w:pPr>
+        <w:rPr>
+          <w:lang w:eastAsia="ko-KR"/>
+        </w:rPr>
+      </w:pPr>
+    </w:p>
+    <w:p>
+      <w:pPr>
+        <w:rPr>
+          <w:lang w:eastAsia="ko-KR"/>
+        </w:rPr>
+      </w:pPr>
+    </w:p>
+    <w:p>
+      <w:pPr>
+        <w:rPr>
+          <w:lang w:eastAsia="ko-KR"/>
+        </w:rPr>
+      </w:pPr>
+    </w:p>
+    <w:p>
+      <w:pPr>
+        <w:rPr>
+          <w:lang w:eastAsia="ko-KR"/>
+        </w:rPr>
+      </w:pPr>
+    </w:p>
+    <w:p>
+      <w:pPr>
+        <w:rPr>
+          <w:lang w:eastAsia="ko-KR"/>
+        </w:rPr>
+      </w:pPr>
+    </w:p>
+    <w:p>
+      <w:pPr>
+        <w:rPr>
+          <w:lang w:eastAsia="ko-KR"/>
+        </w:rPr>
+      </w:pPr>
+    </w:p>
+    <w:p>
+      <w:pPr>
+        <w:pStyle w:val="ListParagraph"/>
+        <w:numPr>
+          <w:ilvl w:val="0"/>
+          <w:numId w:val="1"/>
+        </w:numPr>
+        <w:rPr>
+          <w:b/>
+          <w:bCs/>
+          <w:lang w:eastAsia="ko-KR"/>
+        </w:rPr>
+      </w:pPr>
+      <w:r>
+        <w:rPr>
+          <w:b/>
+          <w:bCs/>
+          <w:lang w:eastAsia="ko-KR"/>
+        </w:rPr>
+        <w:lastRenderedPageBreak/>
+        <w:t>Additional Greek Letters Analysis</w:t>
+      </w:r>
+    </w:p>
+    <w:p>
+      <w:pPr>
+        <w:pStyle w:val="ListParagraph"/>
+        <w:rPr>
+          <w:lang w:eastAsia="ko-KR"/>
+        </w:rPr>
+      </w:pPr>
+      <w:r>
+        <w:rPr>
+          <w:lang w:eastAsia="ko-KR"/>
+        </w:rPr>
+        <w:t xml:space="preserve">We created functionality to evaluate delta, epsilon, eta, theta, and zeta in addition to alpha, beta, and gamma. The results ended up being very poor because the dataset we used for the extended letters had images that were too small and thus most of them were misidentified as seen in the results below. </w:t>
+      </w:r>
+      <w:proofErr w:type="gramStart"/>
+      <w:r>
+        <w:rPr>
+          <w:lang w:eastAsia="ko-KR"/>
+        </w:rPr>
+        <w:t>In order to</w:t>
+      </w:r>
+      <w:proofErr w:type="gramEnd"/>
+      <w:r>
+        <w:rPr>
+          <w:lang w:eastAsia="ko-KR"/>
+        </w:rPr>
+        <w:t xml:space="preserve"> improve this in the future, we will need to use larger images for training and testing.</w:t>
+      </w:r>
+    </w:p>
+    <w:p>
+      <w:pPr>
+        <w:pStyle w:val="ListParagraph"/>
+        <w:rPr>
+          <w:lang w:eastAsia="ko-KR"/>
+        </w:rPr>
+      </w:pPr>
+      <w:r>
+        <w:rPr>
+          <w:noProof/>
+        </w:rPr>
+        <w:drawing>
+          <wp:inline distT="0" distB="0" distL="0" distR="0" wp14:anchorId="465E743A" wp14:editId="6E0441FA">
+            <wp:extent cx="3916680" cy="1958340"/>
+            <wp:effectExtent l="0" t="0" r="7620" b="3810"/>
+            <wp:docPr id="1424458915" name="Picture 1" descr="A screenshot of a computer&#10;&#10;AI-generated content may be incorrect."/>
+            <wp:cNvGraphicFramePr>
+              <a:graphicFrameLocks xmlns:a="http://schemas.openxmlformats.org/drawingml/2006/main" noChangeAspect="1"/>
+            </wp:cNvGraphicFramePr>
+            <a:graphic xmlns:a="http://schemas.openxmlformats.org/drawingml/2006/main">
+              <a:graphicData uri="http://schemas.openxmlformats.org/drawingml/2006/picture">
+                <pic:pic xmlns:pic="http://schemas.openxmlformats.org/drawingml/2006/picture">
+                  <pic:nvPicPr>
+                    <pic:cNvPr id="1424458915" name="Picture 1" descr="A screenshot of a computer&#10;&#10;AI-generated content may be incorrect."/>
+                    <pic:cNvPicPr>
+                      <a:picLocks noChangeAspect="1" noChangeArrowheads="1"/>
+                    </pic:cNvPicPr>
+                  </pic:nvPicPr>
+                  <pic:blipFill rotWithShape="1">
+                    <a:blip r:embed="rId24" cstate="print">
+                      <a:extLst>
+                        <a:ext uri="{28A0092B-C50C-407E-A947-70E740481C1C}">
+                          <a14:useLocalDpi xmlns:a14="http://schemas.microsoft.com/office/drawing/2010/main" val="0"/>
+                        </a:ext>
+                      </a:extLst>
+                    </a:blip>
+                    <a:srcRect b="50000"/>
+                    <a:stretch/>
+                  </pic:blipFill>
+                  <pic:spPr bwMode="auto">
+                    <a:xfrm>
+                      <a:off x="0" y="0"/>
+                      <a:ext cx="3916680" cy="1958340"/>
+                    </a:xfrm>
+                    <a:prstGeom prst="rect">
+                      <a:avLst/>
+                    </a:prstGeom>
+                    <a:noFill/>
+                    <a:ln>
+                      <a:noFill/>
+                    </a:ln>
+                    <a:extLst>
+                      <a:ext uri="{53640926-AAD7-44D8-BBD7-CCE9431645EC}">
+                        <a14:shadowObscured xmlns:a14="http://schemas.microsoft.com/office/drawing/2010/main"/>
+                      </a:ext>
+                    </a:extLst>
+                  </pic:spPr>
+                </pic:pic>
+              </a:graphicData>
+            </a:graphic>
+          </wp:inline>
+        </w:drawing>
+      </w:r>
+    </w:p>
+    <w:p>
+      <w:pPr>
+        <w:pStyle w:val="ListParagraph"/>
+        <w:rPr>
+          <w:lang w:eastAsia="ko-KR"/>
+        </w:rPr>
+      </w:pPr>
+      <w:r>
+        <w:rPr>
+          <w:lang w:eastAsia="ko-KR"/>
+        </w:rPr>
+        <w:drawing>
+          <wp:inline distT="0" distB="0" distL="0" distR="0" wp14:anchorId="42487BD7" wp14:editId="0BD52C67">
+            <wp:extent cx="4823460" cy="3858768"/>
+            <wp:effectExtent l="0" t="0" r="0" b="8890"/>
+            <wp:docPr id="2042883856" name="Picture 1" descr="A chart with blue squares and white text&#10;&#10;AI-generated content may be incorrect."/>
+            <wp:cNvGraphicFramePr>
+              <a:graphicFrameLocks xmlns:a="http://schemas.openxmlformats.org/drawingml/2006/main" noChangeAspect="1"/>
+            </wp:cNvGraphicFramePr>
+            <a:graphic xmlns:a="http://schemas.openxmlformats.org/drawingml/2006/main">
+              <a:graphicData uri="http://schemas.openxmlformats.org/drawingml/2006/picture">
+                <pic:pic xmlns:pic="http://schemas.openxmlformats.org/drawingml/2006/picture">
+                  <pic:nvPicPr>
+                    <pic:cNvPr id="2042883856" name="Picture 1" descr="A chart with blue squares and white text&#10;&#10;AI-generated content may be incorrect."/>
+                    <pic:cNvPicPr/>
+                  </pic:nvPicPr>
+                  <pic:blipFill>
+                    <a:blip r:embed="rId25"/>
+                    <a:stretch>
+                      <a:fillRect/>
+                    </a:stretch>
+                  </pic:blipFill>
+                  <pic:spPr>
+                    <a:xfrm>
+                      <a:off x="0" y="0"/>
+                      <a:ext cx="4825309" cy="3860247"/>
+                    </a:xfrm>
+                    <a:prstGeom prst="rect">
+                      <a:avLst/>
+                    </a:prstGeom>
+                  </pic:spPr>
+                </pic:pic>
+              </a:graphicData>
+            </a:graphic>
+          </wp:inline>
+        </w:drawing>
+      </w:r>
     </w:p>
     <w:sectPr>
       <w:pgSz w:w="12240" w:h="15840"/>
@@ -2219,15 +2717,15 @@
     <w:lsdException w:name="Unresolved Mention" w:semiHidden="1" w:unhideWhenUsed="1"/>
     <w:lsdException w:name="Smart Link" w:semiHidden="1" w:unhideWhenUsed="1"/>
   </w:latentStyles>
-  <w:style w:type="paragraph" w:default="1" w:styleId="a">
+  <w:style w:type="paragraph" w:default="1" w:styleId="Normal">
     <w:name w:val="Normal"/>
     <w:qFormat/>
   </w:style>
-  <w:style w:type="paragraph" w:styleId="1">
+  <w:style w:type="paragraph" w:styleId="Heading1">
     <w:name w:val="heading 1"/>
-    <w:basedOn w:val="a"/>
-    <w:next w:val="a"/>
-    <w:link w:val="1Char"/>
+    <w:basedOn w:val="Normal"/>
+    <w:next w:val="Normal"/>
+    <w:link w:val="Heading1Char"/>
     <w:uiPriority w:val="9"/>
     <w:qFormat/>
     <w:rsid w:val="00144688"/>
@@ -2244,11 +2742,11 @@
       <w:szCs w:val="40"/>
     </w:rPr>
   </w:style>
-  <w:style w:type="paragraph" w:styleId="2">
+  <w:style w:type="paragraph" w:styleId="Heading2">
     <w:name w:val="heading 2"/>
-    <w:basedOn w:val="a"/>
-    <w:next w:val="a"/>
-    <w:link w:val="2Char"/>
+    <w:basedOn w:val="Normal"/>
+    <w:next w:val="Normal"/>
+    <w:link w:val="Heading2Char"/>
     <w:uiPriority w:val="9"/>
     <w:semiHidden/>
     <w:unhideWhenUsed/>
@@ -2267,11 +2765,11 @@
       <w:szCs w:val="32"/>
     </w:rPr>
   </w:style>
-  <w:style w:type="paragraph" w:styleId="3">
+  <w:style w:type="paragraph" w:styleId="Heading3">
     <w:name w:val="heading 3"/>
-    <w:basedOn w:val="a"/>
-    <w:next w:val="a"/>
-    <w:link w:val="3Char"/>
+    <w:basedOn w:val="Normal"/>
+    <w:next w:val="Normal"/>
+    <w:link w:val="Heading3Char"/>
     <w:uiPriority w:val="9"/>
     <w:semiHidden/>
     <w:unhideWhenUsed/>
@@ -2290,11 +2788,11 @@
       <w:szCs w:val="28"/>
     </w:rPr>
   </w:style>
-  <w:style w:type="paragraph" w:styleId="4">
+  <w:style w:type="paragraph" w:styleId="Heading4">
     <w:name w:val="heading 4"/>
-    <w:basedOn w:val="a"/>
-    <w:next w:val="a"/>
-    <w:link w:val="4Char"/>
+    <w:basedOn w:val="Normal"/>
+    <w:next w:val="Normal"/>
+    <w:link w:val="Heading4Char"/>
     <w:uiPriority w:val="9"/>
     <w:semiHidden/>
     <w:unhideWhenUsed/>
@@ -2313,11 +2811,11 @@
       <w:color w:val="0F4761" w:themeColor="accent1" w:themeShade="BF"/>
     </w:rPr>
   </w:style>
-  <w:style w:type="paragraph" w:styleId="5">
+  <w:style w:type="paragraph" w:styleId="Heading5">
     <w:name w:val="heading 5"/>
-    <w:basedOn w:val="a"/>
-    <w:next w:val="a"/>
-    <w:link w:val="5Char"/>
+    <w:basedOn w:val="Normal"/>
+    <w:next w:val="Normal"/>
+    <w:link w:val="Heading5Char"/>
     <w:uiPriority w:val="9"/>
     <w:semiHidden/>
     <w:unhideWhenUsed/>
@@ -2334,11 +2832,11 @@
       <w:color w:val="0F4761" w:themeColor="accent1" w:themeShade="BF"/>
     </w:rPr>
   </w:style>
-  <w:style w:type="paragraph" w:styleId="6">
+  <w:style w:type="paragraph" w:styleId="Heading6">
     <w:name w:val="heading 6"/>
-    <w:basedOn w:val="a"/>
-    <w:next w:val="a"/>
-    <w:link w:val="6Char"/>
+    <w:basedOn w:val="Normal"/>
+    <w:next w:val="Normal"/>
+    <w:link w:val="Heading6Char"/>
     <w:uiPriority w:val="9"/>
     <w:semiHidden/>
     <w:unhideWhenUsed/>
@@ -2357,11 +2855,11 @@
       <w:color w:val="595959" w:themeColor="text1" w:themeTint="A6"/>
     </w:rPr>
   </w:style>
-  <w:style w:type="paragraph" w:styleId="7">
+  <w:style w:type="paragraph" w:styleId="Heading7">
     <w:name w:val="heading 7"/>
-    <w:basedOn w:val="a"/>
-    <w:next w:val="a"/>
-    <w:link w:val="7Char"/>
+    <w:basedOn w:val="Normal"/>
+    <w:next w:val="Normal"/>
+    <w:link w:val="Heading7Char"/>
     <w:uiPriority w:val="9"/>
     <w:semiHidden/>
     <w:unhideWhenUsed/>
@@ -2378,11 +2876,11 @@
       <w:color w:val="595959" w:themeColor="text1" w:themeTint="A6"/>
     </w:rPr>
   </w:style>
-  <w:style w:type="paragraph" w:styleId="8">
+  <w:style w:type="paragraph" w:styleId="Heading8">
     <w:name w:val="heading 8"/>
-    <w:basedOn w:val="a"/>
-    <w:next w:val="a"/>
-    <w:link w:val="8Char"/>
+    <w:basedOn w:val="Normal"/>
+    <w:next w:val="Normal"/>
+    <w:link w:val="Heading8Char"/>
     <w:uiPriority w:val="9"/>
     <w:semiHidden/>
     <w:unhideWhenUsed/>
@@ -2401,11 +2899,11 @@
       <w:color w:val="272727" w:themeColor="text1" w:themeTint="D8"/>
     </w:rPr>
   </w:style>
-  <w:style w:type="paragraph" w:styleId="9">
+  <w:style w:type="paragraph" w:styleId="Heading9">
     <w:name w:val="heading 9"/>
-    <w:basedOn w:val="a"/>
-    <w:next w:val="a"/>
-    <w:link w:val="9Char"/>
+    <w:basedOn w:val="Normal"/>
+    <w:next w:val="Normal"/>
+    <w:link w:val="Heading9Char"/>
     <w:uiPriority w:val="9"/>
     <w:semiHidden/>
     <w:unhideWhenUsed/>
@@ -2422,12 +2920,13 @@
       <w:color w:val="272727" w:themeColor="text1" w:themeTint="D8"/>
     </w:rPr>
   </w:style>
-  <w:style w:type="character" w:default="1" w:styleId="a0">
+  <w:style w:type="character" w:default="1" w:styleId="DefaultParagraphFont">
     <w:name w:val="Default Paragraph Font"/>
     <w:uiPriority w:val="1"/>
+    <w:semiHidden/>
     <w:unhideWhenUsed/>
   </w:style>
-  <w:style w:type="table" w:default="1" w:styleId="a1">
+  <w:style w:type="table" w:default="1" w:styleId="TableNormal">
     <w:name w:val="Normal Table"/>
     <w:uiPriority w:val="99"/>
     <w:semiHidden/>
@@ -2442,16 +2941,16 @@
       </w:tblCellMar>
     </w:tblPr>
   </w:style>
-  <w:style w:type="numbering" w:default="1" w:styleId="a2">
+  <w:style w:type="numbering" w:default="1" w:styleId="NoList">
     <w:name w:val="No List"/>
     <w:uiPriority w:val="99"/>
     <w:semiHidden/>
     <w:unhideWhenUsed/>
   </w:style>
-  <w:style w:type="character" w:customStyle="1" w:styleId="1Char">
-    <w:name w:val="제목 1 Char"/>
-    <w:basedOn w:val="a0"/>
-    <w:link w:val="1"/>
+  <w:style w:type="character" w:customStyle="1" w:styleId="Heading1Char">
+    <w:name w:val="Heading 1 Char"/>
+    <w:basedOn w:val="DefaultParagraphFont"/>
+    <w:link w:val="Heading1"/>
     <w:uiPriority w:val="9"/>
     <w:rsid w:val="00144688"/>
     <w:rPr>
@@ -2461,10 +2960,10 @@
       <w:szCs w:val="40"/>
     </w:rPr>
   </w:style>
-  <w:style w:type="character" w:customStyle="1" w:styleId="2Char">
-    <w:name w:val="제목 2 Char"/>
-    <w:basedOn w:val="a0"/>
-    <w:link w:val="2"/>
+  <w:style w:type="character" w:customStyle="1" w:styleId="Heading2Char">
+    <w:name w:val="Heading 2 Char"/>
+    <w:basedOn w:val="DefaultParagraphFont"/>
+    <w:link w:val="Heading2"/>
     <w:uiPriority w:val="9"/>
     <w:semiHidden/>
     <w:rsid w:val="00144688"/>
@@ -2475,10 +2974,10 @@
       <w:szCs w:val="32"/>
     </w:rPr>
   </w:style>
-  <w:style w:type="character" w:customStyle="1" w:styleId="3Char">
-    <w:name w:val="제목 3 Char"/>
-    <w:basedOn w:val="a0"/>
-    <w:link w:val="3"/>
+  <w:style w:type="character" w:customStyle="1" w:styleId="Heading3Char">
+    <w:name w:val="Heading 3 Char"/>
+    <w:basedOn w:val="DefaultParagraphFont"/>
+    <w:link w:val="Heading3"/>
     <w:uiPriority w:val="9"/>
     <w:semiHidden/>
     <w:rsid w:val="00144688"/>
@@ -2489,10 +2988,10 @@
       <w:szCs w:val="28"/>
     </w:rPr>
   </w:style>
-  <w:style w:type="character" w:customStyle="1" w:styleId="4Char">
-    <w:name w:val="제목 4 Char"/>
-    <w:basedOn w:val="a0"/>
-    <w:link w:val="4"/>
+  <w:style w:type="character" w:customStyle="1" w:styleId="Heading4Char">
+    <w:name w:val="Heading 4 Char"/>
+    <w:basedOn w:val="DefaultParagraphFont"/>
+    <w:link w:val="Heading4"/>
     <w:uiPriority w:val="9"/>
     <w:semiHidden/>
     <w:rsid w:val="00144688"/>
@@ -2503,10 +3002,10 @@
       <w:color w:val="0F4761" w:themeColor="accent1" w:themeShade="BF"/>
     </w:rPr>
   </w:style>
-  <w:style w:type="character" w:customStyle="1" w:styleId="5Char">
-    <w:name w:val="제목 5 Char"/>
-    <w:basedOn w:val="a0"/>
-    <w:link w:val="5"/>
+  <w:style w:type="character" w:customStyle="1" w:styleId="Heading5Char">
+    <w:name w:val="Heading 5 Char"/>
+    <w:basedOn w:val="DefaultParagraphFont"/>
+    <w:link w:val="Heading5"/>
     <w:uiPriority w:val="9"/>
     <w:semiHidden/>
     <w:rsid w:val="00144688"/>
@@ -2515,10 +3014,10 @@
       <w:color w:val="0F4761" w:themeColor="accent1" w:themeShade="BF"/>
     </w:rPr>
   </w:style>
-  <w:style w:type="character" w:customStyle="1" w:styleId="6Char">
-    <w:name w:val="제목 6 Char"/>
-    <w:basedOn w:val="a0"/>
-    <w:link w:val="6"/>
+  <w:style w:type="character" w:customStyle="1" w:styleId="Heading6Char">
+    <w:name w:val="Heading 6 Char"/>
+    <w:basedOn w:val="DefaultParagraphFont"/>
+    <w:link w:val="Heading6"/>
     <w:uiPriority w:val="9"/>
     <w:semiHidden/>
     <w:rsid w:val="00144688"/>
@@ -2529,10 +3028,10 @@
       <w:color w:val="595959" w:themeColor="text1" w:themeTint="A6"/>
     </w:rPr>
   </w:style>
-  <w:style w:type="character" w:customStyle="1" w:styleId="7Char">
-    <w:name w:val="제목 7 Char"/>
-    <w:basedOn w:val="a0"/>
-    <w:link w:val="7"/>
+  <w:style w:type="character" w:customStyle="1" w:styleId="Heading7Char">
+    <w:name w:val="Heading 7 Char"/>
+    <w:basedOn w:val="DefaultParagraphFont"/>
+    <w:link w:val="Heading7"/>
     <w:uiPriority w:val="9"/>
     <w:semiHidden/>
     <w:rsid w:val="00144688"/>
@@ -2541,10 +3040,10 @@
       <w:color w:val="595959" w:themeColor="text1" w:themeTint="A6"/>
     </w:rPr>
   </w:style>
-  <w:style w:type="character" w:customStyle="1" w:styleId="8Char">
-    <w:name w:val="제목 8 Char"/>
-    <w:basedOn w:val="a0"/>
-    <w:link w:val="8"/>
+  <w:style w:type="character" w:customStyle="1" w:styleId="Heading8Char">
+    <w:name w:val="Heading 8 Char"/>
+    <w:basedOn w:val="DefaultParagraphFont"/>
+    <w:link w:val="Heading8"/>
     <w:uiPriority w:val="9"/>
     <w:semiHidden/>
     <w:rsid w:val="00144688"/>
@@ -2555,10 +3054,10 @@
       <w:color w:val="272727" w:themeColor="text1" w:themeTint="D8"/>
     </w:rPr>
   </w:style>
-  <w:style w:type="character" w:customStyle="1" w:styleId="9Char">
-    <w:name w:val="제목 9 Char"/>
-    <w:basedOn w:val="a0"/>
-    <w:link w:val="9"/>
+  <w:style w:type="character" w:customStyle="1" w:styleId="Heading9Char">
+    <w:name w:val="Heading 9 Char"/>
+    <w:basedOn w:val="DefaultParagraphFont"/>
+    <w:link w:val="Heading9"/>
     <w:uiPriority w:val="9"/>
     <w:semiHidden/>
     <w:rsid w:val="00144688"/>
@@ -2567,11 +3066,11 @@
       <w:color w:val="272727" w:themeColor="text1" w:themeTint="D8"/>
     </w:rPr>
   </w:style>
-  <w:style w:type="paragraph" w:styleId="a3">
+  <w:style w:type="paragraph" w:styleId="Title">
     <w:name w:val="Title"/>
-    <w:basedOn w:val="a"/>
-    <w:next w:val="a"/>
-    <w:link w:val="Char"/>
+    <w:basedOn w:val="Normal"/>
+    <w:next w:val="Normal"/>
+    <w:link w:val="TitleChar"/>
     <w:uiPriority w:val="10"/>
     <w:qFormat/>
     <w:rsid w:val="00144688"/>
@@ -2587,10 +3086,10 @@
       <w:szCs w:val="56"/>
     </w:rPr>
   </w:style>
-  <w:style w:type="character" w:customStyle="1" w:styleId="Char">
-    <w:name w:val="제목 Char"/>
-    <w:basedOn w:val="a0"/>
-    <w:link w:val="a3"/>
+  <w:style w:type="character" w:customStyle="1" w:styleId="TitleChar">
+    <w:name w:val="Title Char"/>
+    <w:basedOn w:val="DefaultParagraphFont"/>
+    <w:link w:val="Title"/>
     <w:uiPriority w:val="10"/>
     <w:rsid w:val="00144688"/>
     <w:rPr>
@@ -2601,11 +3100,11 @@
       <w:szCs w:val="56"/>
     </w:rPr>
   </w:style>
-  <w:style w:type="paragraph" w:styleId="a4">
+  <w:style w:type="paragraph" w:styleId="Subtitle">
     <w:name w:val="Subtitle"/>
-    <w:basedOn w:val="a"/>
-    <w:next w:val="a"/>
-    <w:link w:val="Char0"/>
+    <w:basedOn w:val="Normal"/>
+    <w:next w:val="Normal"/>
+    <w:link w:val="SubtitleChar"/>
     <w:uiPriority w:val="11"/>
     <w:qFormat/>
     <w:rsid w:val="00144688"/>
@@ -2622,10 +3121,10 @@
       <w:szCs w:val="28"/>
     </w:rPr>
   </w:style>
-  <w:style w:type="character" w:customStyle="1" w:styleId="Char0">
-    <w:name w:val="부제 Char"/>
-    <w:basedOn w:val="a0"/>
-    <w:link w:val="a4"/>
+  <w:style w:type="character" w:customStyle="1" w:styleId="SubtitleChar">
+    <w:name w:val="Subtitle Char"/>
+    <w:basedOn w:val="DefaultParagraphFont"/>
+    <w:link w:val="Subtitle"/>
     <w:uiPriority w:val="11"/>
     <w:rsid w:val="00144688"/>
     <w:rPr>
@@ -2636,11 +3135,11 @@
       <w:szCs w:val="28"/>
     </w:rPr>
   </w:style>
-  <w:style w:type="paragraph" w:styleId="a5">
+  <w:style w:type="paragraph" w:styleId="Quote">
     <w:name w:val="Quote"/>
-    <w:basedOn w:val="a"/>
-    <w:next w:val="a"/>
-    <w:link w:val="Char1"/>
+    <w:basedOn w:val="Normal"/>
+    <w:next w:val="Normal"/>
+    <w:link w:val="QuoteChar"/>
     <w:uiPriority w:val="29"/>
     <w:qFormat/>
     <w:rsid w:val="00144688"/>
@@ -2654,10 +3153,10 @@
       <w:color w:val="404040" w:themeColor="text1" w:themeTint="BF"/>
     </w:rPr>
   </w:style>
-  <w:style w:type="character" w:customStyle="1" w:styleId="Char1">
-    <w:name w:val="인용 Char"/>
-    <w:basedOn w:val="a0"/>
-    <w:link w:val="a5"/>
+  <w:style w:type="character" w:customStyle="1" w:styleId="QuoteChar">
+    <w:name w:val="Quote Char"/>
+    <w:basedOn w:val="DefaultParagraphFont"/>
+    <w:link w:val="Quote"/>
     <w:uiPriority w:val="29"/>
     <w:rsid w:val="00144688"/>
     <w:rPr>
@@ -2666,9 +3165,9 @@
       <w:color w:val="404040" w:themeColor="text1" w:themeTint="BF"/>
     </w:rPr>
   </w:style>
-  <w:style w:type="paragraph" w:styleId="a6">
+  <w:style w:type="paragraph" w:styleId="ListParagraph">
     <w:name w:val="List Paragraph"/>
-    <w:basedOn w:val="a"/>
+    <w:basedOn w:val="Normal"/>
     <w:uiPriority w:val="34"/>
     <w:qFormat/>
     <w:rsid w:val="00144688"/>
@@ -2677,9 +3176,9 @@
       <w:contextualSpacing/>
     </w:pPr>
   </w:style>
-  <w:style w:type="character" w:styleId="a7">
+  <w:style w:type="character" w:styleId="IntenseEmphasis">
     <w:name w:val="Intense Emphasis"/>
-    <w:basedOn w:val="a0"/>
+    <w:basedOn w:val="DefaultParagraphFont"/>
     <w:uiPriority w:val="21"/>
     <w:qFormat/>
     <w:rsid w:val="00144688"/>
@@ -2689,11 +3188,11 @@
       <w:color w:val="0F4761" w:themeColor="accent1" w:themeShade="BF"/>
     </w:rPr>
   </w:style>
-  <w:style w:type="paragraph" w:styleId="a8">
+  <w:style w:type="paragraph" w:styleId="IntenseQuote">
     <w:name w:val="Intense Quote"/>
-    <w:basedOn w:val="a"/>
-    <w:next w:val="a"/>
-    <w:link w:val="Char2"/>
+    <w:basedOn w:val="Normal"/>
+    <w:next w:val="Normal"/>
+    <w:link w:val="IntenseQuoteChar"/>
     <w:uiPriority w:val="30"/>
     <w:qFormat/>
     <w:rsid w:val="00144688"/>
@@ -2712,10 +3211,10 @@
       <w:color w:val="0F4761" w:themeColor="accent1" w:themeShade="BF"/>
     </w:rPr>
   </w:style>
-  <w:style w:type="character" w:customStyle="1" w:styleId="Char2">
-    <w:name w:val="강한 인용 Char"/>
-    <w:basedOn w:val="a0"/>
-    <w:link w:val="a8"/>
+  <w:style w:type="character" w:customStyle="1" w:styleId="IntenseQuoteChar">
+    <w:name w:val="Intense Quote Char"/>
+    <w:basedOn w:val="DefaultParagraphFont"/>
+    <w:link w:val="IntenseQuote"/>
     <w:uiPriority w:val="30"/>
     <w:rsid w:val="00144688"/>
     <w:rPr>
@@ -2724,9 +3223,9 @@
       <w:color w:val="0F4761" w:themeColor="accent1" w:themeShade="BF"/>
     </w:rPr>
   </w:style>
-  <w:style w:type="character" w:styleId="a9">
+  <w:style w:type="character" w:styleId="IntenseReference">
     <w:name w:val="Intense Reference"/>
-    <w:basedOn w:val="a0"/>
+    <w:basedOn w:val="DefaultParagraphFont"/>
     <w:uiPriority w:val="32"/>
     <w:qFormat/>
     <w:rsid w:val="00144688"/>

</xml_diff>